<commit_message>
updated resume, made changes to contact page
</commit_message>
<xml_diff>
--- a/KodyYuenResume.docx
+++ b/KodyYuenResume.docx
@@ -149,25 +149,7 @@
             <w:sz w:val="22"/>
             <w:szCs w:val="22"/>
           </w:rPr>
-          <w:t>kody</w:t>
-        </w:r>
-        <w:r>
-          <w:rPr>
-            <w:rStyle w:val="Hyperlink"/>
-            <w:rFonts w:ascii="Segoe UI" w:hAnsi="Segoe UI" w:cs="Segoe UI"/>
-            <w:sz w:val="22"/>
-            <w:szCs w:val="22"/>
-          </w:rPr>
-          <w:t>y</w:t>
-        </w:r>
-        <w:r>
-          <w:rPr>
-            <w:rStyle w:val="Hyperlink"/>
-            <w:rFonts w:ascii="Segoe UI" w:hAnsi="Segoe UI" w:cs="Segoe UI"/>
-            <w:sz w:val="22"/>
-            <w:szCs w:val="22"/>
-          </w:rPr>
-          <w:t>uen.dev</w:t>
+          <w:t>kodyyuen.dev</w:t>
         </w:r>
         <w:proofErr w:type="spellEnd"/>
       </w:hyperlink>
@@ -201,7 +183,7 @@
           <w:sz w:val="22"/>
           <w:szCs w:val="22"/>
         </w:rPr>
-        <w:t>uly</w:t>
+        <w:t>anuary</w:t>
       </w:r>
       <w:r>
         <w:rPr>
@@ -225,7 +207,7 @@
           <w:sz w:val="22"/>
           <w:szCs w:val="22"/>
         </w:rPr>
-        <w:t>2021</w:t>
+        <w:t>2023</w:t>
       </w:r>
     </w:p>
     <w:p>
@@ -244,6 +226,8 @@
           <w:szCs w:val="22"/>
         </w:rPr>
       </w:pPr>
+      <w:bookmarkStart w:id="0" w:name="_GoBack"/>
+      <w:bookmarkEnd w:id="0"/>
       <w:r>
         <w:rPr>
           <w:rFonts w:ascii="Segoe UI" w:hAnsi="Segoe UI" w:cs="Segoe UI"/>
@@ -272,7 +256,7 @@
         </w:rPr>
         <w:sectPr>
           <w:pgSz w:w="12240" w:h="15840"/>
-          <w:pgMar w:top="720" w:right="720" w:bottom="720" w:left="720" w:header="720" w:footer="720" w:gutter="0"/>
+          <w:pgMar w:top="576" w:right="720" w:bottom="576" w:left="720" w:header="720" w:footer="720" w:gutter="0"/>
           <w:cols w:space="720"/>
           <w:docGrid w:linePitch="360"/>
         </w:sectPr>
@@ -472,15 +456,23 @@
           <w:sz w:val="22"/>
           <w:szCs w:val="22"/>
         </w:rPr>
-        <w:t>54 / 4.</w:t>
-      </w:r>
-      <w:r>
-        <w:rPr>
-          <w:rFonts w:ascii="Segoe UI" w:hAnsi="Segoe UI" w:cs="Segoe UI"/>
-          <w:sz w:val="22"/>
-          <w:szCs w:val="22"/>
-        </w:rPr>
-        <w:t>00</w:t>
+        <w:t>6</w:t>
+      </w:r>
+      <w:r>
+        <w:rPr>
+          <w:rFonts w:ascii="Segoe UI" w:hAnsi="Segoe UI" w:cs="Segoe UI"/>
+          <w:sz w:val="22"/>
+          <w:szCs w:val="22"/>
+        </w:rPr>
+        <w:t xml:space="preserve"> / 4.</w:t>
+      </w:r>
+      <w:r>
+        <w:rPr>
+          <w:rFonts w:ascii="Segoe UI" w:hAnsi="Segoe UI" w:cs="Segoe UI"/>
+          <w:sz w:val="22"/>
+          <w:szCs w:val="22"/>
+        </w:rPr>
+        <w:t>0</w:t>
       </w:r>
     </w:p>
     <w:p>
@@ -688,11 +680,19 @@
         <w:spacing w:line="260" w:lineRule="exact"/>
         <w:rPr>
           <w:rFonts w:ascii="Segoe UI" w:hAnsi="Segoe UI" w:cs="Segoe UI"/>
+          <w:sz w:val="22"/>
+          <w:szCs w:val="22"/>
+        </w:rPr>
+      </w:pPr>
+      <w:r>
+        <w:rPr>
+          <w:rFonts w:ascii="Segoe UI" w:hAnsi="Segoe UI" w:cs="Segoe UI"/>
           <w:i/>
           <w:sz w:val="22"/>
           <w:szCs w:val="22"/>
         </w:rPr>
-      </w:pPr>
+        <w:t>DevOps Engineer Co-op</w:t>
+      </w:r>
       <w:r>
         <w:rPr>
           <w:rFonts w:ascii="Segoe UI" w:hAnsi="Segoe UI" w:cs="Segoe UI"/>
@@ -700,7 +700,7 @@
           <w:sz w:val="22"/>
           <w:szCs w:val="22"/>
         </w:rPr>
-        <w:t>Incoming DevOps Engineer Co-op</w:t>
+        <w:t xml:space="preserve">                                                                                       </w:t>
       </w:r>
       <w:r>
         <w:rPr>
@@ -709,7 +709,7 @@
           <w:sz w:val="22"/>
           <w:szCs w:val="22"/>
         </w:rPr>
-        <w:t xml:space="preserve">                                                                                       </w:t>
+        <w:t xml:space="preserve">       </w:t>
       </w:r>
       <w:r>
         <w:rPr>
@@ -718,7 +718,7 @@
           <w:sz w:val="22"/>
           <w:szCs w:val="22"/>
         </w:rPr>
-        <w:t xml:space="preserve">       </w:t>
+        <w:t xml:space="preserve"> </w:t>
       </w:r>
       <w:r>
         <w:rPr>
@@ -727,17 +727,7 @@
           <w:sz w:val="22"/>
           <w:szCs w:val="22"/>
         </w:rPr>
-        <w:t xml:space="preserve"> </w:t>
-      </w:r>
-      <w:r>
-        <w:rPr>
-          <w:rFonts w:ascii="Segoe UI" w:hAnsi="Segoe UI" w:cs="Segoe UI"/>
-          <w:i/>
-          <w:sz w:val="22"/>
-          <w:szCs w:val="22"/>
-        </w:rPr>
-        <w:tab/>
-        <w:t xml:space="preserve">        </w:t>
+        <w:t xml:space="preserve">                        </w:t>
       </w:r>
       <w:r>
         <w:rPr>
@@ -788,31 +778,23 @@
           <w:sz w:val="22"/>
           <w:szCs w:val="22"/>
         </w:rPr>
-        <w:t xml:space="preserve">                                                                           </w:t>
-      </w:r>
-      <w:r>
-        <w:rPr>
-          <w:rFonts w:ascii="Segoe UI" w:hAnsi="Segoe UI" w:cs="Segoe UI"/>
-          <w:sz w:val="22"/>
-          <w:szCs w:val="22"/>
-        </w:rPr>
-        <w:t xml:space="preserve">  </w:t>
-      </w:r>
-      <w:r>
-        <w:rPr>
-          <w:rFonts w:ascii="Segoe UI" w:hAnsi="Segoe UI" w:cs="Segoe UI"/>
-          <w:sz w:val="22"/>
-          <w:szCs w:val="22"/>
-        </w:rPr>
-        <w:t xml:space="preserve"> </w:t>
-      </w:r>
-      <w:r>
-        <w:rPr>
-          <w:rFonts w:ascii="Segoe UI" w:hAnsi="Segoe UI" w:cs="Segoe UI"/>
-          <w:sz w:val="22"/>
-          <w:szCs w:val="22"/>
-        </w:rPr>
-        <w:t xml:space="preserve">     January </w:t>
+        <w:t xml:space="preserve">                                           </w:t>
+      </w:r>
+      <w:r>
+        <w:rPr>
+          <w:rFonts w:ascii="Segoe UI" w:hAnsi="Segoe UI" w:cs="Segoe UI"/>
+          <w:sz w:val="22"/>
+          <w:szCs w:val="22"/>
+        </w:rPr>
+        <w:t xml:space="preserve">                                </w:t>
+      </w:r>
+      <w:r>
+        <w:rPr>
+          <w:rFonts w:ascii="Segoe UI" w:hAnsi="Segoe UI" w:cs="Segoe UI"/>
+          <w:sz w:val="22"/>
+          <w:szCs w:val="22"/>
+        </w:rPr>
+        <w:t xml:space="preserve">January </w:t>
       </w:r>
       <w:r>
         <w:rPr>
@@ -830,8 +812,6 @@
         </w:rPr>
         <w:t>2</w:t>
       </w:r>
-      <w:bookmarkStart w:id="0" w:name="_GoBack"/>
-      <w:bookmarkEnd w:id="0"/>
       <w:r>
         <w:rPr>
           <w:rFonts w:ascii="Segoe UI" w:hAnsi="Segoe UI" w:cs="Segoe UI"/>
@@ -846,7 +826,7 @@
           <w:sz w:val="22"/>
           <w:szCs w:val="22"/>
         </w:rPr>
-        <w:t>Present</w:t>
+        <w:t>August 2022</w:t>
       </w:r>
     </w:p>
     <w:p>
@@ -878,15 +858,31 @@
           <w:sz w:val="22"/>
           <w:szCs w:val="22"/>
         </w:rPr>
-        <w:t xml:space="preserve"> Will be working</w:t>
-      </w:r>
-      <w:r>
-        <w:rPr>
-          <w:rFonts w:ascii="Segoe UI" w:hAnsi="Segoe UI" w:cs="Segoe UI"/>
-          <w:sz w:val="22"/>
-          <w:szCs w:val="22"/>
-        </w:rPr>
-        <w:t xml:space="preserve"> with the DevOps team on automating deployments, building and managing CI/CD environments, and implementing the monitoring system</w:t>
+        <w:t xml:space="preserve"> </w:t>
+      </w:r>
+      <w:r>
+        <w:rPr>
+          <w:rFonts w:ascii="Segoe UI" w:hAnsi="Segoe UI" w:cs="Segoe UI"/>
+          <w:sz w:val="22"/>
+          <w:szCs w:val="22"/>
+        </w:rPr>
+        <w:t>Created</w:t>
+      </w:r>
+      <w:r>
+        <w:rPr>
+          <w:rFonts w:ascii="Segoe UI" w:hAnsi="Segoe UI" w:cs="Segoe UI"/>
+          <w:sz w:val="22"/>
+          <w:szCs w:val="22"/>
+        </w:rPr>
+        <w:t xml:space="preserve"> and maintained</w:t>
+      </w:r>
+      <w:r>
+        <w:rPr>
+          <w:rFonts w:ascii="Segoe UI" w:hAnsi="Segoe UI" w:cs="Segoe UI"/>
+          <w:sz w:val="22"/>
+          <w:szCs w:val="22"/>
+        </w:rPr>
+        <w:t xml:space="preserve"> CI/CD pipelines in Azure DevOps and TFS 2018 to automatically build and deploy code to multiple environments</w:t>
       </w:r>
     </w:p>
     <w:p>
@@ -900,11 +896,60 @@
         <w:spacing w:line="260" w:lineRule="exact"/>
         <w:rPr>
           <w:rFonts w:ascii="Segoe UI" w:hAnsi="Segoe UI" w:cs="Segoe UI"/>
-          <w:i/>
-          <w:sz w:val="22"/>
-          <w:szCs w:val="22"/>
-        </w:rPr>
-      </w:pPr>
+          <w:sz w:val="22"/>
+          <w:szCs w:val="22"/>
+        </w:rPr>
+      </w:pPr>
+      <w:r>
+        <w:rPr>
+          <w:rFonts w:ascii="Segoe UI" w:hAnsi="Segoe UI" w:cs="Segoe UI"/>
+          <w:sz w:val="22"/>
+          <w:szCs w:val="22"/>
+        </w:rPr>
+        <w:t>•</w:t>
+      </w:r>
+      <w:r>
+        <w:rPr>
+          <w:rFonts w:ascii="Segoe UI" w:hAnsi="Segoe UI" w:cs="Segoe UI"/>
+          <w:sz w:val="22"/>
+          <w:szCs w:val="22"/>
+        </w:rPr>
+        <w:t xml:space="preserve"> </w:t>
+      </w:r>
+      <w:r>
+        <w:rPr>
+          <w:rFonts w:ascii="Segoe UI" w:hAnsi="Segoe UI" w:cs="Segoe UI"/>
+          <w:sz w:val="22"/>
+          <w:szCs w:val="22"/>
+        </w:rPr>
+        <w:t xml:space="preserve">Managed the company’s </w:t>
+      </w:r>
+      <w:proofErr w:type="spellStart"/>
+      <w:r>
+        <w:rPr>
+          <w:rFonts w:ascii="Segoe UI" w:hAnsi="Segoe UI" w:cs="Segoe UI"/>
+          <w:sz w:val="22"/>
+          <w:szCs w:val="22"/>
+        </w:rPr>
+        <w:t>Github</w:t>
+      </w:r>
+      <w:proofErr w:type="spellEnd"/>
+      <w:r>
+        <w:rPr>
+          <w:rFonts w:ascii="Segoe UI" w:hAnsi="Segoe UI" w:cs="Segoe UI"/>
+          <w:sz w:val="22"/>
+          <w:szCs w:val="22"/>
+        </w:rPr>
+        <w:t>, handling the creation and access of all repos, teams, and members</w:t>
+      </w:r>
+      <w:r>
+        <w:rPr>
+          <w:rFonts w:ascii="Segoe UI" w:hAnsi="Segoe UI" w:cs="Segoe UI"/>
+          <w:sz w:val="22"/>
+          <w:szCs w:val="22"/>
+        </w:rPr>
+        <w:t xml:space="preserve"> </w:t>
+      </w:r>
     </w:p>
     <w:p>
       <w:pPr>
@@ -922,41 +967,6 @@
           <w:szCs w:val="22"/>
         </w:rPr>
       </w:pPr>
-      <w:r>
-        <w:rPr>
-          <w:rFonts w:ascii="Segoe UI" w:hAnsi="Segoe UI" w:cs="Segoe UI"/>
-          <w:i/>
-          <w:sz w:val="22"/>
-          <w:szCs w:val="22"/>
-        </w:rPr>
-        <w:t xml:space="preserve">Teaching Assistant for Discrete Structures                                                                                       </w:t>
-      </w:r>
-      <w:r>
-        <w:rPr>
-          <w:rFonts w:ascii="Segoe UI" w:hAnsi="Segoe UI" w:cs="Segoe UI"/>
-          <w:i/>
-          <w:sz w:val="22"/>
-          <w:szCs w:val="22"/>
-        </w:rPr>
-        <w:t xml:space="preserve">       </w:t>
-      </w:r>
-      <w:r>
-        <w:rPr>
-          <w:rFonts w:ascii="Segoe UI" w:hAnsi="Segoe UI" w:cs="Segoe UI"/>
-          <w:i/>
-          <w:sz w:val="22"/>
-          <w:szCs w:val="22"/>
-        </w:rPr>
-        <w:t xml:space="preserve"> </w:t>
-      </w:r>
-      <w:r>
-        <w:rPr>
-          <w:rFonts w:ascii="Segoe UI" w:hAnsi="Segoe UI" w:cs="Segoe UI"/>
-          <w:sz w:val="22"/>
-          <w:szCs w:val="22"/>
-        </w:rPr>
-        <w:t>Boston, MA</w:t>
-      </w:r>
     </w:p>
     <w:p>
       <w:pPr>
@@ -969,6 +979,59 @@
         <w:spacing w:line="260" w:lineRule="exact"/>
         <w:rPr>
           <w:rFonts w:ascii="Segoe UI" w:hAnsi="Segoe UI" w:cs="Segoe UI"/>
+          <w:i/>
+          <w:sz w:val="22"/>
+          <w:szCs w:val="22"/>
+        </w:rPr>
+      </w:pPr>
+      <w:r>
+        <w:rPr>
+          <w:rFonts w:ascii="Segoe UI" w:hAnsi="Segoe UI" w:cs="Segoe UI"/>
+          <w:i/>
+          <w:sz w:val="22"/>
+          <w:szCs w:val="22"/>
+        </w:rPr>
+        <w:t xml:space="preserve">Teaching Assistant for Discrete Structures                                                                                       </w:t>
+      </w:r>
+      <w:r>
+        <w:rPr>
+          <w:rFonts w:ascii="Segoe UI" w:hAnsi="Segoe UI" w:cs="Segoe UI"/>
+          <w:i/>
+          <w:sz w:val="22"/>
+          <w:szCs w:val="22"/>
+        </w:rPr>
+        <w:t xml:space="preserve">       </w:t>
+      </w:r>
+      <w:r>
+        <w:rPr>
+          <w:rFonts w:ascii="Segoe UI" w:hAnsi="Segoe UI" w:cs="Segoe UI"/>
+          <w:i/>
+          <w:sz w:val="22"/>
+          <w:szCs w:val="22"/>
+        </w:rPr>
+        <w:t xml:space="preserve"> </w:t>
+      </w:r>
+      <w:r>
+        <w:rPr>
+          <w:rFonts w:ascii="Segoe UI" w:hAnsi="Segoe UI" w:cs="Segoe UI"/>
+          <w:sz w:val="22"/>
+          <w:szCs w:val="22"/>
+        </w:rPr>
+        <w:t>Boston, MA</w:t>
+      </w:r>
+    </w:p>
+    <w:p>
+      <w:pPr>
+        <w:tabs>
+          <w:tab w:val="right" w:pos="10512"/>
+        </w:tabs>
+        <w:autoSpaceDE w:val="0"/>
+        <w:autoSpaceDN w:val="0"/>
+        <w:adjustRightInd w:val="0"/>
+        <w:spacing w:line="260" w:lineRule="exact"/>
+        <w:rPr>
+          <w:rFonts w:ascii="Segoe UI" w:hAnsi="Segoe UI" w:cs="Segoe UI"/>
+          <w:i/>
           <w:sz w:val="22"/>
           <w:szCs w:val="22"/>
         </w:rPr>
@@ -981,7 +1044,16 @@
           <w:sz w:val="22"/>
           <w:szCs w:val="22"/>
         </w:rPr>
-        <w:t>Khoury</w:t>
+        <w:t>Kho</w:t>
+      </w:r>
+      <w:r>
+        <w:rPr>
+          <w:rFonts w:ascii="Segoe UI" w:hAnsi="Segoe UI" w:cs="Segoe UI"/>
+          <w:i/>
+          <w:sz w:val="22"/>
+          <w:szCs w:val="22"/>
+        </w:rPr>
+        <w:t>ury</w:t>
       </w:r>
       <w:proofErr w:type="spellEnd"/>
       <w:r>
@@ -991,15 +1063,15 @@
           <w:sz w:val="22"/>
           <w:szCs w:val="22"/>
         </w:rPr>
-        <w:t xml:space="preserve"> College of Computer Sciences</w:t>
-      </w:r>
-      <w:r>
-        <w:rPr>
-          <w:rFonts w:ascii="Segoe UI" w:hAnsi="Segoe UI" w:cs="Segoe UI"/>
-          <w:sz w:val="22"/>
-          <w:szCs w:val="22"/>
-        </w:rPr>
-        <w:t xml:space="preserve">                                                                September</w:t>
+        <w:t xml:space="preserve"> College of Computer Sciences                                                               </w:t>
+      </w:r>
+      <w:r>
+        <w:rPr>
+          <w:rFonts w:ascii="Segoe UI" w:hAnsi="Segoe UI" w:cs="Segoe UI"/>
+          <w:sz w:val="22"/>
+          <w:szCs w:val="22"/>
+        </w:rPr>
+        <w:t xml:space="preserve"> September</w:t>
       </w:r>
       <w:r>
         <w:rPr>
@@ -3362,7 +3434,7 @@
 </file>
 
 <file path=customXml/itemProps1.xml><?xml version="1.0" encoding="utf-8"?>
-<ds:datastoreItem xmlns:ds="http://schemas.openxmlformats.org/officeDocument/2006/customXml" ds:itemID="{F2364796-38F0-408A-8C25-D5A55286EF11}">
+<ds:datastoreItem xmlns:ds="http://schemas.openxmlformats.org/officeDocument/2006/customXml" ds:itemID="{6B8DFF1C-ED20-4D14-A4F9-052F7E0CA387}">
   <ds:schemaRefs>
     <ds:schemaRef ds:uri="http://schemas.openxmlformats.org/officeDocument/2006/bibliography"/>
   </ds:schemaRefs>

</xml_diff>

<commit_message>
cloned repo to pc, updated resume
</commit_message>
<xml_diff>
--- a/KodyYuenResume.docx
+++ b/KodyYuenResume.docx
@@ -226,8 +226,6 @@
           <w:szCs w:val="22"/>
         </w:rPr>
       </w:pPr>
-      <w:bookmarkStart w:id="0" w:name="_GoBack"/>
-      <w:bookmarkEnd w:id="0"/>
       <w:r>
         <w:rPr>
           <w:rFonts w:ascii="Segoe UI" w:hAnsi="Segoe UI" w:cs="Segoe UI"/>
@@ -545,23 +543,49 @@
           <w:sz w:val="22"/>
           <w:szCs w:val="22"/>
         </w:rPr>
-        <w:t>Program</w:t>
-      </w:r>
-      <w:r>
-        <w:rPr>
-          <w:rFonts w:ascii="Segoe UI" w:hAnsi="Segoe UI" w:cs="Segoe UI"/>
-          <w:sz w:val="22"/>
-          <w:szCs w:val="22"/>
-        </w:rPr>
-        <w:t>m</w:t>
-      </w:r>
-      <w:r>
-        <w:rPr>
-          <w:rFonts w:ascii="Segoe UI" w:hAnsi="Segoe UI" w:cs="Segoe UI"/>
-          <w:sz w:val="22"/>
-          <w:szCs w:val="22"/>
-        </w:rPr>
-        <w:t>ing Languages: Proficient in Java and SQL, knowledgeable in Python, C++, Racket, HTML + CSS</w:t>
+        <w:t>Languages: Proficient in Java</w:t>
+      </w:r>
+      <w:r>
+        <w:rPr>
+          <w:rFonts w:ascii="Segoe UI" w:hAnsi="Segoe UI" w:cs="Segoe UI"/>
+          <w:sz w:val="22"/>
+          <w:szCs w:val="22"/>
+        </w:rPr>
+        <w:t xml:space="preserve"> and </w:t>
+      </w:r>
+      <w:bookmarkStart w:id="0" w:name="_GoBack"/>
+      <w:bookmarkEnd w:id="0"/>
+      <w:r>
+        <w:rPr>
+          <w:rFonts w:ascii="Segoe UI" w:hAnsi="Segoe UI" w:cs="Segoe UI"/>
+          <w:sz w:val="22"/>
+          <w:szCs w:val="22"/>
+        </w:rPr>
+        <w:t>SQL</w:t>
+      </w:r>
+      <w:r>
+        <w:rPr>
+          <w:rFonts w:ascii="Segoe UI" w:hAnsi="Segoe UI" w:cs="Segoe UI"/>
+          <w:sz w:val="22"/>
+          <w:szCs w:val="22"/>
+        </w:rPr>
+        <w:t xml:space="preserve">, knowledgeable in Python, </w:t>
+      </w:r>
+      <w:r>
+        <w:rPr>
+          <w:rFonts w:ascii="Segoe UI" w:hAnsi="Segoe UI" w:cs="Segoe UI"/>
+          <w:sz w:val="22"/>
+          <w:szCs w:val="22"/>
+        </w:rPr>
+        <w:t>HTML + CSS</w:t>
+      </w:r>
+      <w:r>
+        <w:rPr>
+          <w:rFonts w:ascii="Segoe UI" w:hAnsi="Segoe UI" w:cs="Segoe UI"/>
+          <w:sz w:val="22"/>
+          <w:szCs w:val="22"/>
+        </w:rPr>
+        <w:t>, learning React.js, Bootstrap</w:t>
       </w:r>
     </w:p>
     <w:p>
@@ -641,6 +665,14 @@
         <w:t>Git</w:t>
       </w:r>
       <w:proofErr w:type="spellEnd"/>
+      <w:r>
+        <w:rPr>
+          <w:rFonts w:ascii="Segoe UI" w:hAnsi="Segoe UI" w:cs="Segoe UI"/>
+          <w:sz w:val="22"/>
+          <w:szCs w:val="22"/>
+        </w:rPr>
+        <w:t>, Linux</w:t>
+      </w:r>
     </w:p>
     <w:p>
       <w:pPr>
@@ -914,15 +946,7 @@
           <w:sz w:val="22"/>
           <w:szCs w:val="22"/>
         </w:rPr>
-        <w:t xml:space="preserve"> </w:t>
-      </w:r>
-      <w:r>
-        <w:rPr>
-          <w:rFonts w:ascii="Segoe UI" w:hAnsi="Segoe UI" w:cs="Segoe UI"/>
-          <w:sz w:val="22"/>
-          <w:szCs w:val="22"/>
-        </w:rPr>
-        <w:t xml:space="preserve">Managed the company’s </w:t>
+        <w:t xml:space="preserve"> Managed the company’s </w:t>
       </w:r>
       <w:proofErr w:type="spellStart"/>
       <w:r>
@@ -3434,7 +3458,7 @@
 </file>
 
 <file path=customXml/itemProps1.xml><?xml version="1.0" encoding="utf-8"?>
-<ds:datastoreItem xmlns:ds="http://schemas.openxmlformats.org/officeDocument/2006/customXml" ds:itemID="{6B8DFF1C-ED20-4D14-A4F9-052F7E0CA387}">
+<ds:datastoreItem xmlns:ds="http://schemas.openxmlformats.org/officeDocument/2006/customXml" ds:itemID="{5C5DFE2E-982D-4537-9897-C042752DC513}">
   <ds:schemaRefs>
     <ds:schemaRef ds:uri="http://schemas.openxmlformats.org/officeDocument/2006/bibliography"/>
   </ds:schemaRefs>

</xml_diff>